<commit_message>
Login d eusuario por nivel y ya filtra al momento de escalrlos tecnico
</commit_message>
<xml_diff>
--- a/data/Pendientes.docx
+++ b/data/Pendientes.docx
@@ -735,6 +735,67 @@
         </w:rPr>
         <w:t>Administrador</w:t>
       </w:r>
+    </w:p>
+    <w:p>
+      <w:pPr>
+        <w:spacing w:line="240" w:lineRule="auto"/>
+        <w:rPr>
+          <w:rStyle w:val="apple-converted-space"/>
+          <w:rFonts w:ascii="Arial" w:hAnsi="Arial" w:cs="Arial"/>
+          <w:color w:val="313534"/>
+          <w:sz w:val="28"/>
+          <w:szCs w:val="20"/>
+          <w:shd w:val="clear" w:color="auto" w:fill="FFFFFF"/>
+        </w:rPr>
+      </w:pPr>
+      <w:r>
+        <w:rPr>
+          <w:rStyle w:val="apple-converted-space"/>
+          <w:rFonts w:ascii="Arial" w:hAnsi="Arial" w:cs="Arial"/>
+          <w:color w:val="313534"/>
+          <w:sz w:val="28"/>
+          <w:szCs w:val="20"/>
+          <w:shd w:val="clear" w:color="auto" w:fill="FFFFFF"/>
+        </w:rPr>
+        <w:t xml:space="preserve">         </w:t>
+      </w:r>
+      <w:r>
+        <w:rPr>
+          <w:rStyle w:val="apple-converted-space"/>
+          <w:rFonts w:ascii="Arial" w:hAnsi="Arial" w:cs="Arial"/>
+          <w:color w:val="313534"/>
+          <w:sz w:val="28"/>
+          <w:szCs w:val="20"/>
+          <w:shd w:val="clear" w:color="auto" w:fill="FFFFFF"/>
+        </w:rPr>
+        <w:t>Usuario: 1M5533yuc</w:t>
+      </w:r>
+    </w:p>
+    <w:p>
+      <w:pPr>
+        <w:spacing w:line="240" w:lineRule="auto"/>
+        <w:ind w:firstLine="708"/>
+        <w:rPr>
+          <w:rStyle w:val="apple-converted-space"/>
+          <w:rFonts w:ascii="Arial" w:hAnsi="Arial" w:cs="Arial"/>
+          <w:color w:val="313534"/>
+          <w:sz w:val="28"/>
+          <w:szCs w:val="20"/>
+          <w:u w:val="single"/>
+          <w:shd w:val="clear" w:color="auto" w:fill="FFFFFF"/>
+        </w:rPr>
+      </w:pPr>
+      <w:r>
+        <w:rPr>
+          <w:rStyle w:val="apple-converted-space"/>
+          <w:rFonts w:ascii="Arial" w:hAnsi="Arial" w:cs="Arial"/>
+          <w:color w:val="313534"/>
+          <w:sz w:val="28"/>
+          <w:szCs w:val="20"/>
+          <w:shd w:val="clear" w:color="auto" w:fill="FFFFFF"/>
+        </w:rPr>
+        <w:t>Contra: prueba</w:t>
+      </w:r>
       <w:bookmarkStart w:id="0" w:name="_GoBack"/>
       <w:bookmarkEnd w:id="0"/>
     </w:p>
@@ -751,42 +812,43 @@
           <w:shd w:val="clear" w:color="auto" w:fill="FFFFFF"/>
         </w:rPr>
       </w:pPr>
-      <w:r>
-        <w:rPr>
-          <w:rStyle w:val="apple-converted-space"/>
-          <w:rFonts w:ascii="Arial" w:hAnsi="Arial" w:cs="Arial"/>
-          <w:color w:val="313534"/>
-          <w:sz w:val="28"/>
-          <w:szCs w:val="20"/>
-          <w:shd w:val="clear" w:color="auto" w:fill="FFFFFF"/>
-        </w:rPr>
-        <w:t>Usuario: 1M5533yuc</w:t>
-      </w:r>
-    </w:p>
-    <w:p>
-      <w:pPr>
-        <w:spacing w:line="240" w:lineRule="auto"/>
-        <w:ind w:firstLine="708"/>
-        <w:rPr>
-          <w:rStyle w:val="apple-converted-space"/>
-          <w:rFonts w:ascii="Arial" w:hAnsi="Arial" w:cs="Arial"/>
-          <w:color w:val="313534"/>
-          <w:sz w:val="28"/>
-          <w:szCs w:val="20"/>
-          <w:shd w:val="clear" w:color="auto" w:fill="FFFFFF"/>
-        </w:rPr>
-      </w:pPr>
-      <w:r>
-        <w:rPr>
-          <w:rStyle w:val="apple-converted-space"/>
-          <w:rFonts w:ascii="Arial" w:hAnsi="Arial" w:cs="Arial"/>
-          <w:color w:val="313534"/>
-          <w:sz w:val="28"/>
-          <w:szCs w:val="20"/>
-          <w:shd w:val="clear" w:color="auto" w:fill="FFFFFF"/>
-        </w:rPr>
-        <w:t>Contra: prueba</w:t>
-      </w:r>
+      <w:proofErr w:type="gramStart"/>
+      <w:r>
+        <w:rPr>
+          <w:rStyle w:val="apple-converted-space"/>
+          <w:rFonts w:ascii="Arial" w:hAnsi="Arial" w:cs="Arial"/>
+          <w:color w:val="313534"/>
+          <w:sz w:val="28"/>
+          <w:szCs w:val="20"/>
+          <w:shd w:val="clear" w:color="auto" w:fill="FFFFFF"/>
+        </w:rPr>
+        <w:t>Selección :</w:t>
+      </w:r>
+      <w:proofErr w:type="gramEnd"/>
+      <w:r>
+        <w:rPr>
+          <w:rStyle w:val="apple-converted-space"/>
+          <w:rFonts w:ascii="Arial" w:hAnsi="Arial" w:cs="Arial"/>
+          <w:color w:val="313534"/>
+          <w:sz w:val="28"/>
+          <w:szCs w:val="20"/>
+          <w:shd w:val="clear" w:color="auto" w:fill="FFFFFF"/>
+        </w:rPr>
+        <w:t xml:space="preserve"> </w:t>
+      </w:r>
+      <w:proofErr w:type="spellStart"/>
+      <w:r>
+        <w:rPr>
+          <w:rStyle w:val="apple-converted-space"/>
+          <w:rFonts w:ascii="Arial" w:hAnsi="Arial" w:cs="Arial"/>
+          <w:color w:val="313534"/>
+          <w:sz w:val="28"/>
+          <w:szCs w:val="20"/>
+          <w:shd w:val="clear" w:color="auto" w:fill="FFFFFF"/>
+        </w:rPr>
+        <w:t>Adminstrador</w:t>
+      </w:r>
+      <w:proofErr w:type="spellEnd"/>
     </w:p>
     <w:p>
       <w:pPr>

</xml_diff>